<commit_message>
Added Fr. Matthias to LA Ps 6th & 9th
</commit_message>
<xml_diff>
--- a/psalms-la/099.docx
+++ b/psalms-la/099.docx
@@ -1,6 +1,6 @@
 
 <file path=word/document.xml><?xml version="1.0" encoding="utf-8"?>
-<w:document xmlns:wpc="http://schemas.microsoft.com/office/word/2010/wordprocessingCanvas" xmlns:cx="http://schemas.microsoft.com/office/drawing/2014/chartex" xmlns:cx1="http://schemas.microsoft.com/office/drawing/2015/9/8/chartex" xmlns:cx2="http://schemas.microsoft.com/office/drawing/2015/10/21/chartex" xmlns:cx3="http://schemas.microsoft.com/office/drawing/2016/5/9/chartex" xmlns:cx4="http://schemas.microsoft.com/office/drawing/2016/5/10/chartex" xmlns:cx5="http://schemas.microsoft.com/office/drawing/2016/5/11/chartex" xmlns:cx6="http://schemas.microsoft.com/office/drawing/2016/5/12/chartex" xmlns:cx7="http://schemas.microsoft.com/office/drawing/2016/5/13/chartex" xmlns:cx8="http://schemas.microsoft.com/office/drawing/2016/5/14/chartex" xmlns:mc="http://schemas.openxmlformats.org/markup-compatibility/2006" xmlns:aink="http://schemas.microsoft.com/office/drawing/2016/ink" xmlns:am3d="http://schemas.microsoft.com/office/drawing/2017/model3d" xmlns:o="urn:schemas-microsoft-com:office:office" xmlns:r="http://schemas.openxmlformats.org/officeDocument/2006/relationships" xmlns:m="http://schemas.openxmlformats.org/officeDocument/2006/math" xmlns:v="urn:schemas-microsoft-com:vml" xmlns:wp14="http://schemas.microsoft.com/office/word/2010/wordprocessingDrawing" xmlns:wp="http://schemas.openxmlformats.org/drawingml/2006/wordprocessingDrawing" xmlns:w10="urn:schemas-microsoft-com:office:word" xmlns:w="http://schemas.openxmlformats.org/wordprocessingml/2006/main" xmlns:w14="http://schemas.microsoft.com/office/word/2010/wordml" xmlns:w15="http://schemas.microsoft.com/office/word/2012/wordml" xmlns:w16cid="http://schemas.microsoft.com/office/word/2016/wordml/cid" xmlns:w16se="http://schemas.microsoft.com/office/word/2015/wordml/symex" xmlns:wpg="http://schemas.microsoft.com/office/word/2010/wordprocessingGroup" xmlns:wpi="http://schemas.microsoft.com/office/word/2010/wordprocessingInk" xmlns:wne="http://schemas.microsoft.com/office/word/2006/wordml" xmlns:wps="http://schemas.microsoft.com/office/word/2010/wordprocessingShape" mc:Ignorable="w14 w15 w16se w16cid wp14">
+<w:document xmlns:wpc="http://schemas.microsoft.com/office/word/2010/wordprocessingCanvas" xmlns:cx="http://schemas.microsoft.com/office/drawing/2014/chartex" xmlns:cx1="http://schemas.microsoft.com/office/drawing/2015/9/8/chartex" xmlns:mc="http://schemas.openxmlformats.org/markup-compatibility/2006" xmlns:o="urn:schemas-microsoft-com:office:office" xmlns:r="http://schemas.openxmlformats.org/officeDocument/2006/relationships" xmlns:m="http://schemas.openxmlformats.org/officeDocument/2006/math" xmlns:v="urn:schemas-microsoft-com:vml" xmlns:wp14="http://schemas.microsoft.com/office/word/2010/wordprocessingDrawing" xmlns:wp="http://schemas.openxmlformats.org/drawingml/2006/wordprocessingDrawing" xmlns:w10="urn:schemas-microsoft-com:office:word" xmlns:w="http://schemas.openxmlformats.org/wordprocessingml/2006/main" xmlns:w14="http://schemas.microsoft.com/office/word/2010/wordml" xmlns:w15="http://schemas.microsoft.com/office/word/2012/wordml" xmlns:w16se="http://schemas.microsoft.com/office/word/2015/wordml/symex" xmlns:wpg="http://schemas.microsoft.com/office/word/2010/wordprocessingGroup" xmlns:wpi="http://schemas.microsoft.com/office/word/2010/wordprocessingInk" xmlns:wne="http://schemas.microsoft.com/office/word/2006/wordml" xmlns:wps="http://schemas.microsoft.com/office/word/2010/wordprocessingShape" mc:Ignorable="w14 w15 w16se wp14">
   <w:body>
     <w:p>
       <w:pPr>
@@ -20,126 +20,108 @@
     <w:tbl>
       <w:tblPr>
         <w:tblStyle w:val="TableGrid"/>
-        <w:tblW w:w="5000" w:type="pct"/>
+        <w:tblW w:w="4482" w:type="pct"/>
         <w:tblLook w:val="0420" w:firstRow="1" w:lastRow="0" w:firstColumn="0" w:lastColumn="0" w:noHBand="0" w:noVBand="1"/>
       </w:tblPr>
       <w:tblGrid>
-        <w:gridCol w:w="3086"/>
-        <w:gridCol w:w="3006"/>
-        <w:gridCol w:w="2252"/>
-        <w:gridCol w:w="2252"/>
-        <w:gridCol w:w="3070"/>
-        <w:gridCol w:w="3012"/>
-        <w:gridCol w:w="3047"/>
-        <w:gridCol w:w="3099"/>
-        <w:gridCol w:w="3099"/>
-        <w:gridCol w:w="3093"/>
+        <w:gridCol w:w="2893"/>
+        <w:gridCol w:w="2893"/>
+        <w:gridCol w:w="2892"/>
+        <w:gridCol w:w="2892"/>
+        <w:gridCol w:w="2892"/>
+        <w:gridCol w:w="2892"/>
+        <w:gridCol w:w="2892"/>
+        <w:gridCol w:w="2892"/>
+        <w:gridCol w:w="2872"/>
       </w:tblGrid>
       <w:tr>
         <w:tc>
           <w:tcPr>
-            <w:tcW w:w="532" w:type="pct"/>
+            <w:tcW w:w="556" w:type="pct"/>
+          </w:tcPr>
+          <w:p>
+            <w:r>
+              <w:t>Burmester</w:t>
+            </w:r>
+          </w:p>
+        </w:tc>
+        <w:tc>
+          <w:tcPr>
+            <w:tcW w:w="556" w:type="pct"/>
+          </w:tcPr>
+          <w:p>
+            <w:r>
+              <w:t>Burmester-modernized</w:t>
+            </w:r>
+          </w:p>
+        </w:tc>
+        <w:tc>
+          <w:tcPr>
+            <w:tcW w:w="556" w:type="pct"/>
+          </w:tcPr>
+          <w:p>
+            <w:r>
+              <w:t>AI</w:t>
+            </w:r>
+          </w:p>
+        </w:tc>
+        <w:tc>
+          <w:tcPr>
+            <w:tcW w:w="556" w:type="pct"/>
+          </w:tcPr>
+          <w:p>
+            <w:r>
+              <w:t>OSB</w:t>
+            </w:r>
+          </w:p>
+        </w:tc>
+        <w:tc>
+          <w:tcPr>
+            <w:tcW w:w="556" w:type="pct"/>
+          </w:tcPr>
+          <w:p>
+            <w:r>
+              <w:t>Fr. Matthias</w:t>
+            </w:r>
+          </w:p>
+        </w:tc>
+        <w:tc>
+          <w:tcPr>
+            <w:tcW w:w="556" w:type="pct"/>
+          </w:tcPr>
+          <w:p>
+            <w:r>
+              <w:t>Psalter for prayer</w:t>
+            </w:r>
+          </w:p>
+        </w:tc>
+        <w:tc>
+          <w:tcPr>
+            <w:tcW w:w="556" w:type="pct"/>
+          </w:tcPr>
+          <w:p>
+            <w:r>
+              <w:t>NETS</w:t>
+            </w:r>
+          </w:p>
+        </w:tc>
+        <w:tc>
+          <w:tcPr>
+            <w:tcW w:w="556" w:type="pct"/>
+          </w:tcPr>
+          <w:p>
+            <w:r>
+              <w:t>Brenton</w:t>
+            </w:r>
+          </w:p>
+        </w:tc>
+        <w:tc>
+          <w:tcPr>
+            <w:tcW w:w="556" w:type="pct"/>
           </w:tcPr>
           <w:p>
             <w:r>
               <w:t>Fr. Lazarus</w:t>
-            </w:r>
-          </w:p>
-        </w:tc>
-        <w:tc>
-          <w:tcPr>
-            <w:tcW w:w="518" w:type="pct"/>
-          </w:tcPr>
-          <w:p>
-            <w:r>
-              <w:t>Edited</w:t>
-            </w:r>
-          </w:p>
-        </w:tc>
-        <w:tc>
-          <w:tcPr>
-            <w:tcW w:w="388" w:type="pct"/>
-          </w:tcPr>
-          <w:p>
-            <w:proofErr w:type="spellStart"/>
-            <w:r>
-              <w:t>Burmester</w:t>
-            </w:r>
-            <w:proofErr w:type="spellEnd"/>
-          </w:p>
-        </w:tc>
-        <w:tc>
-          <w:tcPr>
-            <w:tcW w:w="388" w:type="pct"/>
-          </w:tcPr>
-          <w:p>
-            <w:proofErr w:type="spellStart"/>
-            <w:r>
-              <w:t>Burmester</w:t>
-            </w:r>
-            <w:proofErr w:type="spellEnd"/>
-            <w:r>
-              <w:t>-modernized</w:t>
-            </w:r>
-          </w:p>
-        </w:tc>
-        <w:tc>
-          <w:tcPr>
-            <w:tcW w:w="529" w:type="pct"/>
-          </w:tcPr>
-          <w:p>
-            <w:r>
-              <w:t>AI</w:t>
-            </w:r>
-          </w:p>
-        </w:tc>
-        <w:tc>
-          <w:tcPr>
-            <w:tcW w:w="519" w:type="pct"/>
-          </w:tcPr>
-          <w:p>
-            <w:r>
-              <w:t>Psalter according 70</w:t>
-            </w:r>
-          </w:p>
-        </w:tc>
-        <w:tc>
-          <w:tcPr>
-            <w:tcW w:w="525" w:type="pct"/>
-          </w:tcPr>
-          <w:p>
-            <w:r>
-              <w:t>Psalter for prayer</w:t>
-            </w:r>
-          </w:p>
-        </w:tc>
-        <w:tc>
-          <w:tcPr>
-            <w:tcW w:w="534" w:type="pct"/>
-          </w:tcPr>
-          <w:p>
-            <w:r>
-              <w:t>NETS</w:t>
-            </w:r>
-          </w:p>
-        </w:tc>
-        <w:tc>
-          <w:tcPr>
-            <w:tcW w:w="534" w:type="pct"/>
-          </w:tcPr>
-          <w:p>
-            <w:r>
-              <w:t>Brenton</w:t>
-            </w:r>
-          </w:p>
-        </w:tc>
-        <w:tc>
-          <w:tcPr>
-            <w:tcW w:w="533" w:type="pct"/>
-          </w:tcPr>
-          <w:p>
-            <w:r>
-              <w:t>OSB</w:t>
             </w:r>
           </w:p>
         </w:tc>
@@ -147,117 +129,28 @@
       <w:tr>
         <w:tc>
           <w:tcPr>
-            <w:tcW w:w="532" w:type="pct"/>
-          </w:tcPr>
-          <w:p>
-            <w:pPr>
-              <w:pStyle w:val="Rubric"/>
-            </w:pPr>
-            <w:r>
-              <w:t>1 (A Psalm for a Thank-offering)</w:t>
-            </w:r>
-          </w:p>
-          <w:p>
-            <w:pPr>
-              <w:pStyle w:val="CoptIndEnd"/>
-            </w:pPr>
-          </w:p>
-        </w:tc>
-        <w:tc>
-          <w:tcPr>
-            <w:tcW w:w="518" w:type="pct"/>
-          </w:tcPr>
-          <w:p>
-            <w:pPr>
-              <w:pStyle w:val="Rubric"/>
-            </w:pPr>
-            <w:r>
-              <w:t>1 (A Psalm for confessing</w:t>
-            </w:r>
-            <w:r>
-              <w:rPr>
-                <w:rStyle w:val="FootnoteReference"/>
-              </w:rPr>
-              <w:footnoteReference w:id="1"/>
-            </w:r>
-            <w:r>
-              <w:t>)</w:t>
-            </w:r>
-          </w:p>
-          <w:p>
-            <w:pPr>
-              <w:pStyle w:val="EngIndEnd"/>
-            </w:pPr>
-          </w:p>
-        </w:tc>
-        <w:tc>
-          <w:tcPr>
-            <w:tcW w:w="388" w:type="pct"/>
+            <w:tcW w:w="556" w:type="pct"/>
           </w:tcPr>
           <w:p/>
         </w:tc>
         <w:tc>
           <w:tcPr>
-            <w:tcW w:w="388" w:type="pct"/>
+            <w:tcW w:w="556" w:type="pct"/>
           </w:tcPr>
           <w:p/>
         </w:tc>
         <w:tc>
           <w:tcPr>
-            <w:tcW w:w="529" w:type="pct"/>
+            <w:tcW w:w="556" w:type="pct"/>
           </w:tcPr>
           <w:p/>
         </w:tc>
         <w:tc>
           <w:tcPr>
-            <w:tcW w:w="519" w:type="pct"/>
-          </w:tcPr>
-          <w:p/>
-        </w:tc>
-        <w:tc>
-          <w:tcPr>
-            <w:tcW w:w="525" w:type="pct"/>
-          </w:tcPr>
-          <w:p>
-            <w:r>
-              <w:t>A Psalm of David, of thanksgiving.</w:t>
-            </w:r>
-          </w:p>
-        </w:tc>
-        <w:tc>
-          <w:tcPr>
-            <w:tcW w:w="534" w:type="pct"/>
-          </w:tcPr>
-          <w:p>
-            <w:pPr>
-              <w:pStyle w:val="EngIndEnd"/>
-            </w:pPr>
-            <w:r>
-              <w:t>A Psalm. Regarding acknowledgment.</w:t>
-            </w:r>
-          </w:p>
-        </w:tc>
-        <w:tc>
-          <w:tcPr>
-            <w:tcW w:w="534" w:type="pct"/>
-          </w:tcPr>
-          <w:p>
-            <w:pPr>
-              <w:pStyle w:val="EngIndEnd"/>
-            </w:pPr>
-            <w:r>
-              <w:t>A Psalm for Thanksgiving.</w:t>
-            </w:r>
-          </w:p>
-        </w:tc>
-        <w:tc>
-          <w:tcPr>
-            <w:tcW w:w="533" w:type="pct"/>
-          </w:tcPr>
-          <w:p>
-            <w:pPr>
-              <w:spacing w:line="240" w:lineRule="auto"/>
-              <w:jc w:val="left"/>
+            <w:tcW w:w="556" w:type="pct"/>
+          </w:tcPr>
+          <w:p>
+            <w:r>
               <w:rPr>
                 <w:rFonts w:ascii="Tahoma" w:eastAsia="Times New Roman" w:hAnsi="Tahoma" w:cs="Tahoma"/>
                 <w:color w:val="2E1308"/>
@@ -265,8 +158,68 @@
                 <w:szCs w:val="24"/>
                 <w:shd w:val="clear" w:color="auto" w:fill="FFFFFF"/>
               </w:rPr>
-            </w:pPr>
-            <w:r>
+              <w:t>A psalm of thanksgiving.</w:t>
+            </w:r>
+          </w:p>
+        </w:tc>
+        <w:tc>
+          <w:tcPr>
+            <w:tcW w:w="556" w:type="pct"/>
+          </w:tcPr>
+          <w:p/>
+        </w:tc>
+        <w:tc>
+          <w:tcPr>
+            <w:tcW w:w="556" w:type="pct"/>
+          </w:tcPr>
+          <w:p>
+            <w:r>
+              <w:t>A Psalm of David, of thanksgiving.</w:t>
+            </w:r>
+          </w:p>
+        </w:tc>
+        <w:tc>
+          <w:tcPr>
+            <w:tcW w:w="556" w:type="pct"/>
+          </w:tcPr>
+          <w:p>
+            <w:pPr>
+              <w:pStyle w:val="EngIndEnd"/>
+            </w:pPr>
+            <w:r>
+              <w:t>A Psalm. Regarding acknowledgment.</w:t>
+            </w:r>
+          </w:p>
+        </w:tc>
+        <w:tc>
+          <w:tcPr>
+            <w:tcW w:w="556" w:type="pct"/>
+          </w:tcPr>
+          <w:p>
+            <w:pPr>
+              <w:pStyle w:val="EngIndEnd"/>
+            </w:pPr>
+            <w:r>
+              <w:t>A Psalm for Thanksgiving.</w:t>
+            </w:r>
+          </w:p>
+        </w:tc>
+        <w:tc>
+          <w:tcPr>
+            <w:tcW w:w="556" w:type="pct"/>
+          </w:tcPr>
+          <w:p>
+            <w:pPr>
+              <w:pStyle w:val="Rubric"/>
+            </w:pPr>
+            <w:r>
+              <w:t>1 (A Psalm for a Thank-offering)</w:t>
+            </w:r>
+          </w:p>
+          <w:p>
+            <w:pPr>
+              <w:spacing w:line="240" w:lineRule="auto"/>
+              <w:jc w:val="left"/>
               <w:rPr>
                 <w:rFonts w:ascii="Tahoma" w:eastAsia="Times New Roman" w:hAnsi="Tahoma" w:cs="Tahoma"/>
                 <w:color w:val="2E1308"/>
@@ -274,51 +227,14 @@
                 <w:szCs w:val="24"/>
                 <w:shd w:val="clear" w:color="auto" w:fill="FFFFFF"/>
               </w:rPr>
-              <w:t>A psalm of thanksgiving.</w:t>
-            </w:r>
+            </w:pPr>
           </w:p>
         </w:tc>
       </w:tr>
       <w:tr>
         <w:tc>
           <w:tcPr>
-            <w:tcW w:w="532" w:type="pct"/>
-          </w:tcPr>
-          <w:p>
-            <w:pPr>
-              <w:pStyle w:val="EnglishHangEndNoCoptic"/>
-            </w:pPr>
-            <w:r>
-              <w:t>Shout for joy to the Lord, all the earth.</w:t>
-            </w:r>
-          </w:p>
-          <w:p>
-            <w:pPr>
-              <w:pStyle w:val="CoptIndEnd"/>
-            </w:pPr>
-          </w:p>
-        </w:tc>
-        <w:tc>
-          <w:tcPr>
-            <w:tcW w:w="518" w:type="pct"/>
-          </w:tcPr>
-          <w:p>
-            <w:pPr>
-              <w:pStyle w:val="EnglishHangEndNoCoptic"/>
-            </w:pPr>
-            <w:r>
-              <w:t>Shout for joy to the Lord, all the earth.</w:t>
-            </w:r>
-          </w:p>
-          <w:p>
-            <w:pPr>
-              <w:pStyle w:val="EngIndEnd"/>
-            </w:pPr>
-          </w:p>
-        </w:tc>
-        <w:tc>
-          <w:tcPr>
-            <w:tcW w:w="388" w:type="pct"/>
+            <w:tcW w:w="556" w:type="pct"/>
           </w:tcPr>
           <w:p>
             <w:r>
@@ -328,7 +244,7 @@
         </w:tc>
         <w:tc>
           <w:tcPr>
-            <w:tcW w:w="388" w:type="pct"/>
+            <w:tcW w:w="556" w:type="pct"/>
           </w:tcPr>
           <w:p>
             <w:r>
@@ -338,7 +254,7 @@
         </w:tc>
         <w:tc>
           <w:tcPr>
-            <w:tcW w:w="529" w:type="pct"/>
+            <w:tcW w:w="556" w:type="pct"/>
           </w:tcPr>
           <w:p>
             <w:r>
@@ -348,54 +264,10 @@
         </w:tc>
         <w:tc>
           <w:tcPr>
-            <w:tcW w:w="519" w:type="pct"/>
-          </w:tcPr>
-          <w:p/>
-        </w:tc>
-        <w:tc>
-          <w:tcPr>
-            <w:tcW w:w="525" w:type="pct"/>
-          </w:tcPr>
-          <w:p>
-            <w:r>
-              <w:t>O BE joyful unto God, all the earth;</w:t>
-            </w:r>
-          </w:p>
-        </w:tc>
-        <w:tc>
-          <w:tcPr>
-            <w:tcW w:w="534" w:type="pct"/>
-          </w:tcPr>
-          <w:p>
-            <w:pPr>
-              <w:pStyle w:val="EngIndEnd"/>
-            </w:pPr>
-            <w:r>
-              <w:t>Make a joyful noise to the Lord, all the earth.</w:t>
-            </w:r>
-          </w:p>
-        </w:tc>
-        <w:tc>
-          <w:tcPr>
-            <w:tcW w:w="534" w:type="pct"/>
-          </w:tcPr>
-          <w:p>
-            <w:pPr>
-              <w:pStyle w:val="EngIndEnd"/>
-            </w:pPr>
-            <w:r>
-              <w:t>Make a joyful noise to the Lord, all the earth.</w:t>
-            </w:r>
-          </w:p>
-        </w:tc>
-        <w:tc>
-          <w:tcPr>
-            <w:tcW w:w="533" w:type="pct"/>
-          </w:tcPr>
-          <w:p>
-            <w:pPr>
-              <w:spacing w:line="240" w:lineRule="auto"/>
-              <w:jc w:val="left"/>
+            <w:tcW w:w="556" w:type="pct"/>
+          </w:tcPr>
+          <w:p>
+            <w:r>
               <w:rPr>
                 <w:rFonts w:ascii="Tahoma" w:eastAsia="Times New Roman" w:hAnsi="Tahoma" w:cs="Tahoma"/>
                 <w:color w:val="2E1308"/>
@@ -403,8 +275,72 @@
                 <w:szCs w:val="24"/>
                 <w:shd w:val="clear" w:color="auto" w:fill="FFFFFF"/>
               </w:rPr>
-            </w:pPr>
-            <w:r>
+              <w:t>Shout aloud to the Lord, all the earth;</w:t>
+            </w:r>
+          </w:p>
+        </w:tc>
+        <w:tc>
+          <w:tcPr>
+            <w:tcW w:w="556" w:type="pct"/>
+          </w:tcPr>
+          <w:p>
+            <w:r>
+              <w:t>Shout joyfully to the Lord, all the earth.</w:t>
+            </w:r>
+          </w:p>
+        </w:tc>
+        <w:tc>
+          <w:tcPr>
+            <w:tcW w:w="556" w:type="pct"/>
+          </w:tcPr>
+          <w:p>
+            <w:r>
+              <w:t>O BE joyful unto God, all the earth;</w:t>
+            </w:r>
+          </w:p>
+        </w:tc>
+        <w:tc>
+          <w:tcPr>
+            <w:tcW w:w="556" w:type="pct"/>
+          </w:tcPr>
+          <w:p>
+            <w:pPr>
+              <w:pStyle w:val="EngIndEnd"/>
+            </w:pPr>
+            <w:r>
+              <w:t>Make a joyful noise to the Lord, all the earth.</w:t>
+            </w:r>
+          </w:p>
+        </w:tc>
+        <w:tc>
+          <w:tcPr>
+            <w:tcW w:w="556" w:type="pct"/>
+          </w:tcPr>
+          <w:p>
+            <w:pPr>
+              <w:pStyle w:val="EngIndEnd"/>
+            </w:pPr>
+            <w:r>
+              <w:t>Make a joyful noise to the Lord, all the earth.</w:t>
+            </w:r>
+          </w:p>
+        </w:tc>
+        <w:tc>
+          <w:tcPr>
+            <w:tcW w:w="556" w:type="pct"/>
+          </w:tcPr>
+          <w:p>
+            <w:pPr>
+              <w:pStyle w:val="EnglishHangEndNoCoptic"/>
+            </w:pPr>
+            <w:r>
+              <w:t>Shout for joy to the Lord, all the earth.</w:t>
+            </w:r>
+          </w:p>
+          <w:p>
+            <w:pPr>
+              <w:spacing w:line="240" w:lineRule="auto"/>
+              <w:jc w:val="left"/>
               <w:rPr>
                 <w:rFonts w:ascii="Tahoma" w:eastAsia="Times New Roman" w:hAnsi="Tahoma" w:cs="Tahoma"/>
                 <w:color w:val="2E1308"/>
@@ -412,81 +348,14 @@
                 <w:szCs w:val="24"/>
                 <w:shd w:val="clear" w:color="auto" w:fill="FFFFFF"/>
               </w:rPr>
-              <w:t>Shout aloud to the Lord, all the earth;</w:t>
-            </w:r>
+            </w:pPr>
           </w:p>
         </w:tc>
       </w:tr>
       <w:tr>
         <w:tc>
           <w:tcPr>
-            <w:tcW w:w="532" w:type="pct"/>
-          </w:tcPr>
-          <w:p>
-            <w:pPr>
-              <w:pStyle w:val="EnglishHangNoCoptic"/>
-            </w:pPr>
-            <w:r>
-              <w:t>2 Serve the Lord with gladness;</w:t>
-            </w:r>
-          </w:p>
-          <w:p>
-            <w:pPr>
-              <w:pStyle w:val="EnglishHangEndNoCoptic"/>
-            </w:pPr>
-            <w:r>
-              <w:tab/>
-              <w:t>enter His presence with exultation.</w:t>
-            </w:r>
-          </w:p>
-          <w:p>
-            <w:pPr>
-              <w:pStyle w:val="CoptIndEnd"/>
-            </w:pPr>
-          </w:p>
-        </w:tc>
-        <w:tc>
-          <w:tcPr>
-            <w:tcW w:w="518" w:type="pct"/>
-          </w:tcPr>
-          <w:p>
-            <w:pPr>
-              <w:pStyle w:val="EnglishHangNoCoptic"/>
-            </w:pPr>
-            <w:r>
-              <w:t>2 Serve the Lord with gladness;</w:t>
-            </w:r>
-          </w:p>
-          <w:p>
-            <w:pPr>
-              <w:pStyle w:val="EnglishHangEndNoCoptic"/>
-            </w:pPr>
-            <w:r>
-              <w:tab/>
-              <w:t xml:space="preserve">enter </w:t>
-            </w:r>
-            <w:r>
-              <w:t>before Him</w:t>
-            </w:r>
-            <w:r>
-              <w:t xml:space="preserve"> with </w:t>
-            </w:r>
-            <w:r>
-              <w:t>rejoicing</w:t>
-            </w:r>
-            <w:r>
-              <w:t>.</w:t>
-            </w:r>
-          </w:p>
-          <w:p>
-            <w:pPr>
-              <w:pStyle w:val="EngIndEnd"/>
-            </w:pPr>
-          </w:p>
-        </w:tc>
-        <w:tc>
-          <w:tcPr>
-            <w:tcW w:w="388" w:type="pct"/>
+            <w:tcW w:w="556" w:type="pct"/>
           </w:tcPr>
           <w:p>
             <w:r>
@@ -496,7 +365,7 @@
         </w:tc>
         <w:tc>
           <w:tcPr>
-            <w:tcW w:w="388" w:type="pct"/>
+            <w:tcW w:w="556" w:type="pct"/>
           </w:tcPr>
           <w:p>
             <w:r>
@@ -506,7 +375,7 @@
         </w:tc>
         <w:tc>
           <w:tcPr>
-            <w:tcW w:w="529" w:type="pct"/>
+            <w:tcW w:w="556" w:type="pct"/>
           </w:tcPr>
           <w:p>
             <w:r>
@@ -516,63 +385,7 @@
         </w:tc>
         <w:tc>
           <w:tcPr>
-            <w:tcW w:w="519" w:type="pct"/>
-          </w:tcPr>
-          <w:p/>
-        </w:tc>
-        <w:tc>
-          <w:tcPr>
-            <w:tcW w:w="525" w:type="pct"/>
-          </w:tcPr>
-          <w:p>
-            <w:r>
-              <w:t>Serve the Lord with gladness, and come in before Him</w:t>
-            </w:r>
-            <w:r>
-              <w:t xml:space="preserve"> </w:t>
-            </w:r>
-            <w:r>
-              <w:t>with joy.</w:t>
-            </w:r>
-          </w:p>
-        </w:tc>
-        <w:tc>
-          <w:tcPr>
-            <w:tcW w:w="534" w:type="pct"/>
-          </w:tcPr>
-          <w:p>
-            <w:pPr>
-              <w:pStyle w:val="EngIndEnd"/>
-            </w:pPr>
-            <w:r>
-              <w:t>Be subject to the Lord with gladness;</w:t>
-            </w:r>
-          </w:p>
-          <w:p>
-            <w:pPr>
-              <w:pStyle w:val="EngIndEnd"/>
-            </w:pPr>
-            <w:r>
-              <w:t>enter before him with rejoicing.</w:t>
-            </w:r>
-          </w:p>
-        </w:tc>
-        <w:tc>
-          <w:tcPr>
-            <w:tcW w:w="534" w:type="pct"/>
-          </w:tcPr>
-          <w:p>
-            <w:pPr>
-              <w:pStyle w:val="EngIndEnd"/>
-            </w:pPr>
-            <w:r>
-              <w:t>Serve the Lord with gladness; come before his presence with exultation.</w:t>
-            </w:r>
-          </w:p>
-        </w:tc>
-        <w:tc>
-          <w:tcPr>
-            <w:tcW w:w="533" w:type="pct"/>
+            <w:tcW w:w="556" w:type="pct"/>
           </w:tcPr>
           <w:p>
             <w:pPr>
@@ -598,9 +411,7 @@
             </w:r>
           </w:p>
           <w:p>
-            <w:pPr>
-              <w:spacing w:line="240" w:lineRule="auto"/>
-              <w:jc w:val="left"/>
+            <w:r>
               <w:rPr>
                 <w:rFonts w:ascii="Tahoma" w:eastAsia="Times New Roman" w:hAnsi="Tahoma" w:cs="Tahoma"/>
                 <w:color w:val="2E1308"/>
@@ -608,8 +419,95 @@
                 <w:szCs w:val="24"/>
                 <w:shd w:val="clear" w:color="auto" w:fill="FFFFFF"/>
               </w:rPr>
-            </w:pPr>
-            <w:r>
+              <w:t>Come before Him with great joy.</w:t>
+            </w:r>
+          </w:p>
+        </w:tc>
+        <w:tc>
+          <w:tcPr>
+            <w:tcW w:w="556" w:type="pct"/>
+          </w:tcPr>
+          <w:p>
+            <w:r>
+              <w:t>Serve the Lord with gladness; come into His presence with exultation.</w:t>
+            </w:r>
+          </w:p>
+        </w:tc>
+        <w:tc>
+          <w:tcPr>
+            <w:tcW w:w="556" w:type="pct"/>
+          </w:tcPr>
+          <w:p>
+            <w:r>
+              <w:t>Serve the Lord with gladness, and come in before Him</w:t>
+            </w:r>
+            <w:r>
+              <w:t xml:space="preserve"> </w:t>
+            </w:r>
+            <w:r>
+              <w:t>with joy.</w:t>
+            </w:r>
+          </w:p>
+        </w:tc>
+        <w:tc>
+          <w:tcPr>
+            <w:tcW w:w="556" w:type="pct"/>
+          </w:tcPr>
+          <w:p>
+            <w:pPr>
+              <w:pStyle w:val="EngIndEnd"/>
+            </w:pPr>
+            <w:r>
+              <w:t>Be subject to the Lord with gladness;</w:t>
+            </w:r>
+          </w:p>
+          <w:p>
+            <w:pPr>
+              <w:pStyle w:val="EngIndEnd"/>
+            </w:pPr>
+            <w:r>
+              <w:t>enter before him with rejoicing.</w:t>
+            </w:r>
+          </w:p>
+        </w:tc>
+        <w:tc>
+          <w:tcPr>
+            <w:tcW w:w="556" w:type="pct"/>
+          </w:tcPr>
+          <w:p>
+            <w:pPr>
+              <w:pStyle w:val="EngIndEnd"/>
+            </w:pPr>
+            <w:r>
+              <w:t>Serve the Lord with gladness; come before his presence with exultation.</w:t>
+            </w:r>
+          </w:p>
+        </w:tc>
+        <w:tc>
+          <w:tcPr>
+            <w:tcW w:w="556" w:type="pct"/>
+          </w:tcPr>
+          <w:p>
+            <w:pPr>
+              <w:pStyle w:val="EnglishHangNoCoptic"/>
+            </w:pPr>
+            <w:r>
+              <w:t>2 Serve the Lord with gladness;</w:t>
+            </w:r>
+          </w:p>
+          <w:p>
+            <w:pPr>
+              <w:pStyle w:val="EnglishHangEndNoCoptic"/>
+            </w:pPr>
+            <w:r>
+              <w:tab/>
+              <w:t>enter His presence with exultation.</w:t>
+            </w:r>
+          </w:p>
+          <w:p>
+            <w:pPr>
+              <w:spacing w:line="240" w:lineRule="auto"/>
+              <w:jc w:val="left"/>
               <w:rPr>
                 <w:rFonts w:ascii="Tahoma" w:eastAsia="Times New Roman" w:hAnsi="Tahoma" w:cs="Tahoma"/>
                 <w:color w:val="2E1308"/>
@@ -617,107 +515,14 @@
                 <w:szCs w:val="24"/>
                 <w:shd w:val="clear" w:color="auto" w:fill="FFFFFF"/>
               </w:rPr>
-              <w:t>Come before Him with great joy.</w:t>
-            </w:r>
+            </w:pPr>
           </w:p>
         </w:tc>
       </w:tr>
       <w:tr>
         <w:tc>
           <w:tcPr>
-            <w:tcW w:w="532" w:type="pct"/>
-          </w:tcPr>
-          <w:p>
-            <w:pPr>
-              <w:pStyle w:val="EnglishHangNoCoptic"/>
-            </w:pPr>
-            <w:r>
-              <w:t>3 Know that the Lord Himself is our God;</w:t>
-            </w:r>
-          </w:p>
-          <w:p>
-            <w:pPr>
-              <w:pStyle w:val="EnglishHangNoCoptic"/>
-            </w:pPr>
-            <w:r>
-              <w:tab/>
-              <w:t>it is He who made us, and not we ourselves;</w:t>
-            </w:r>
-          </w:p>
-          <w:p>
-            <w:pPr>
-              <w:pStyle w:val="EnglishHangEndNoCoptic"/>
-            </w:pPr>
-            <w:r>
-              <w:tab/>
-              <w:t>we are His people and sheep of His pasture.</w:t>
-            </w:r>
-          </w:p>
-          <w:p>
-            <w:pPr>
-              <w:pStyle w:val="CoptIndEnd"/>
-            </w:pPr>
-          </w:p>
-        </w:tc>
-        <w:tc>
-          <w:tcPr>
-            <w:tcW w:w="518" w:type="pct"/>
-          </w:tcPr>
-          <w:p>
-            <w:pPr>
-              <w:pStyle w:val="EnglishHangNoCoptic"/>
-            </w:pPr>
-            <w:r>
-              <w:t xml:space="preserve">3 Know that the Lord, He </w:t>
-            </w:r>
-            <w:r>
-              <w:t>is God;</w:t>
-            </w:r>
-          </w:p>
-          <w:p>
-            <w:pPr>
-              <w:pStyle w:val="EnglishHangNoCoptic"/>
-            </w:pPr>
-            <w:r>
-              <w:tab/>
-            </w:r>
-            <w:r>
-              <w:t>He made us, and not we ourselves</w:t>
-            </w:r>
-            <w:r>
-              <w:rPr>
-                <w:rStyle w:val="FootnoteReference"/>
-              </w:rPr>
-              <w:footnoteReference w:id="2"/>
-            </w:r>
-            <w:r>
-              <w:t>;</w:t>
-            </w:r>
-          </w:p>
-          <w:p>
-            <w:pPr>
-              <w:pStyle w:val="EnglishHangEndNoCoptic"/>
-            </w:pPr>
-            <w:r>
-              <w:tab/>
-              <w:t xml:space="preserve">we are His people and </w:t>
-            </w:r>
-            <w:r>
-              <w:t xml:space="preserve">the </w:t>
-            </w:r>
-            <w:r>
-              <w:t>sheep of His pasture.</w:t>
-            </w:r>
-          </w:p>
-          <w:p>
-            <w:pPr>
-              <w:pStyle w:val="EngIndEnd"/>
-            </w:pPr>
-          </w:p>
-        </w:tc>
-        <w:tc>
-          <w:tcPr>
-            <w:tcW w:w="388" w:type="pct"/>
+            <w:tcW w:w="556" w:type="pct"/>
           </w:tcPr>
           <w:p>
             <w:r>
@@ -736,7 +541,7 @@
         </w:tc>
         <w:tc>
           <w:tcPr>
-            <w:tcW w:w="388" w:type="pct"/>
+            <w:tcW w:w="556" w:type="pct"/>
           </w:tcPr>
           <w:p>
             <w:r>
@@ -746,7 +551,7 @@
         </w:tc>
         <w:tc>
           <w:tcPr>
-            <w:tcW w:w="529" w:type="pct"/>
+            <w:tcW w:w="556" w:type="pct"/>
           </w:tcPr>
           <w:p>
             <w:r>
@@ -756,73 +561,7 @@
         </w:tc>
         <w:tc>
           <w:tcPr>
-            <w:tcW w:w="519" w:type="pct"/>
-          </w:tcPr>
-          <w:p/>
-        </w:tc>
-        <w:tc>
-          <w:tcPr>
-            <w:tcW w:w="525" w:type="pct"/>
-          </w:tcPr>
-          <w:p>
-            <w:r>
-              <w:t>Know ye, that the Lord, He is our God; it is He that hath made us, and not we ourselves, for we are His people, and the sheep of His pasture.</w:t>
-            </w:r>
-          </w:p>
-        </w:tc>
-        <w:tc>
-          <w:tcPr>
-            <w:tcW w:w="534" w:type="pct"/>
-          </w:tcPr>
-          <w:p>
-            <w:pPr>
-              <w:pStyle w:val="EngIndEnd"/>
-            </w:pPr>
-            <w:r>
-              <w:t>Know that the Lord, he is God.</w:t>
-            </w:r>
-          </w:p>
-          <w:p>
-            <w:pPr>
-              <w:pStyle w:val="EngIndEnd"/>
-            </w:pPr>
-            <w:r>
-              <w:t>It is he who made us, and not we [him];</w:t>
-            </w:r>
-          </w:p>
-          <w:p>
-            <w:pPr>
-              <w:pStyle w:val="EngIndEnd"/>
-            </w:pPr>
-            <w:r>
-              <w:t>his people [we are],</w:t>
-            </w:r>
-          </w:p>
-          <w:p>
-            <w:pPr>
-              <w:pStyle w:val="EngIndEnd"/>
-            </w:pPr>
-            <w:r>
-              <w:t>and sheep of his pasture.</w:t>
-            </w:r>
-          </w:p>
-        </w:tc>
-        <w:tc>
-          <w:tcPr>
-            <w:tcW w:w="534" w:type="pct"/>
-          </w:tcPr>
-          <w:p>
-            <w:pPr>
-              <w:pStyle w:val="EngIndEnd"/>
-            </w:pPr>
-            <w:r>
-              <w:t>Know that the Lord he is God; he made us, and not we ourselves; we are his people, and the sheep of his pasture.</w:t>
-            </w:r>
-          </w:p>
-        </w:tc>
-        <w:tc>
-          <w:tcPr>
-            <w:tcW w:w="533" w:type="pct"/>
+            <w:tcW w:w="556" w:type="pct"/>
           </w:tcPr>
           <w:p>
             <w:pPr>
@@ -871,9 +610,7 @@
             </w:r>
           </w:p>
           <w:p>
-            <w:pPr>
-              <w:spacing w:line="240" w:lineRule="auto"/>
-              <w:jc w:val="left"/>
+            <w:r>
               <w:rPr>
                 <w:rFonts w:ascii="Tahoma" w:eastAsia="Times New Roman" w:hAnsi="Tahoma" w:cs="Tahoma"/>
                 <w:color w:val="2E1308"/>
@@ -881,8 +618,114 @@
                 <w:szCs w:val="24"/>
                 <w:shd w:val="clear" w:color="auto" w:fill="FFFFFF"/>
               </w:rPr>
-            </w:pPr>
-            <w:r>
+              <w:t>We are His people and the sheep of His pasture.</w:t>
+            </w:r>
+          </w:p>
+        </w:tc>
+        <w:tc>
+          <w:tcPr>
+            <w:tcW w:w="556" w:type="pct"/>
+          </w:tcPr>
+          <w:p>
+            <w:r>
+              <w:t>Know that the Lord Himself is our God; He made us, and not we ourselves; we are His people, and the sheep of His pasture.</w:t>
+            </w:r>
+          </w:p>
+        </w:tc>
+        <w:tc>
+          <w:tcPr>
+            <w:tcW w:w="556" w:type="pct"/>
+          </w:tcPr>
+          <w:p>
+            <w:r>
+              <w:t>Know ye, that the Lord, He is our God; it is He that hath made us, and not we ourselves, for we are His people, and the sheep of His pasture.</w:t>
+            </w:r>
+          </w:p>
+        </w:tc>
+        <w:tc>
+          <w:tcPr>
+            <w:tcW w:w="556" w:type="pct"/>
+          </w:tcPr>
+          <w:p>
+            <w:pPr>
+              <w:pStyle w:val="EngIndEnd"/>
+            </w:pPr>
+            <w:r>
+              <w:t>Know that the Lord, he is God.</w:t>
+            </w:r>
+          </w:p>
+          <w:p>
+            <w:pPr>
+              <w:pStyle w:val="EngIndEnd"/>
+            </w:pPr>
+            <w:r>
+              <w:t>It is he who made us, and not we [him];</w:t>
+            </w:r>
+          </w:p>
+          <w:p>
+            <w:pPr>
+              <w:pStyle w:val="EngIndEnd"/>
+            </w:pPr>
+            <w:r>
+              <w:t>his people [we are],</w:t>
+            </w:r>
+          </w:p>
+          <w:p>
+            <w:pPr>
+              <w:pStyle w:val="EngIndEnd"/>
+            </w:pPr>
+            <w:r>
+              <w:t>and sheep of his pasture.</w:t>
+            </w:r>
+          </w:p>
+        </w:tc>
+        <w:tc>
+          <w:tcPr>
+            <w:tcW w:w="556" w:type="pct"/>
+          </w:tcPr>
+          <w:p>
+            <w:pPr>
+              <w:pStyle w:val="EngIndEnd"/>
+            </w:pPr>
+            <w:r>
+              <w:t>Know that the Lord he is God; he made us, and not we ourselves; we are his people, and the sheep of his pasture.</w:t>
+            </w:r>
+          </w:p>
+        </w:tc>
+        <w:tc>
+          <w:tcPr>
+            <w:tcW w:w="556" w:type="pct"/>
+          </w:tcPr>
+          <w:p>
+            <w:pPr>
+              <w:pStyle w:val="EnglishHangNoCoptic"/>
+            </w:pPr>
+            <w:r>
+              <w:t>3 Know that the Lord Himself is our God;</w:t>
+            </w:r>
+          </w:p>
+          <w:p>
+            <w:pPr>
+              <w:pStyle w:val="EnglishHangNoCoptic"/>
+            </w:pPr>
+            <w:r>
+              <w:tab/>
+              <w:t>it is He who made us, and not we ourselves;</w:t>
+            </w:r>
+          </w:p>
+          <w:p>
+            <w:pPr>
+              <w:pStyle w:val="EnglishHangEndNoCoptic"/>
+            </w:pPr>
+            <w:r>
+              <w:tab/>
+              <w:t>we are His people and sheep of His pasture.</w:t>
+            </w:r>
+          </w:p>
+          <w:p>
+            <w:pPr>
+              <w:spacing w:line="240" w:lineRule="auto"/>
+              <w:jc w:val="left"/>
               <w:rPr>
                 <w:rFonts w:ascii="Tahoma" w:eastAsia="Times New Roman" w:hAnsi="Tahoma" w:cs="Tahoma"/>
                 <w:color w:val="2E1308"/>
@@ -890,247 +733,76 @@
                 <w:szCs w:val="24"/>
                 <w:shd w:val="clear" w:color="auto" w:fill="FFFFFF"/>
               </w:rPr>
-              <w:t>We are His people and the sheep of His pasture.</w:t>
-            </w:r>
+            </w:pPr>
           </w:p>
         </w:tc>
       </w:tr>
       <w:tr>
         <w:tc>
           <w:tcPr>
-            <w:tcW w:w="532" w:type="pct"/>
-          </w:tcPr>
-          <w:p>
-            <w:pPr>
-              <w:pStyle w:val="EnglishHangNoCoptic"/>
-            </w:pPr>
+            <w:tcW w:w="556" w:type="pct"/>
+          </w:tcPr>
+          <w:p>
+            <w:r>
+              <w:t xml:space="preserve">Enter into His </w:t>
+            </w:r>
+            <w:r>
+              <w:rPr>
+                <w:i/>
+              </w:rPr>
+              <w:t>gates</w:t>
+            </w:r>
+            <w:r>
+              <w:t xml:space="preserve"> with confession and into His </w:t>
+            </w:r>
+            <w:r>
+              <w:rPr>
+                <w:i/>
+              </w:rPr>
+              <w:t>courts</w:t>
+            </w:r>
+            <w:r>
+              <w:t xml:space="preserve"> with blessings. Confess Him </w:t>
+            </w:r>
             <w:r>
               <w:lastRenderedPageBreak/>
-              <w:t>4 Enter His gates with thanksgiving</w:t>
-            </w:r>
-          </w:p>
-          <w:p>
-            <w:pPr>
-              <w:pStyle w:val="EnglishHangNoCoptic"/>
-            </w:pPr>
-            <w:r>
-              <w:tab/>
-              <w:t>and His courts with songs;</w:t>
-            </w:r>
-          </w:p>
-          <w:p>
-            <w:pPr>
-              <w:pStyle w:val="EnglishHangEndNoCoptic"/>
-            </w:pPr>
-            <w:r>
-              <w:tab/>
-              <w:t>give thanks to Him and praise His name.</w:t>
-            </w:r>
-          </w:p>
-          <w:p>
-            <w:pPr>
-              <w:pStyle w:val="CoptIndEnd"/>
-            </w:pPr>
-          </w:p>
-        </w:tc>
-        <w:tc>
-          <w:tcPr>
-            <w:tcW w:w="518" w:type="pct"/>
-          </w:tcPr>
-          <w:p>
-            <w:pPr>
-              <w:pStyle w:val="EnglishHangNoCoptic"/>
-            </w:pPr>
-            <w:r>
-              <w:t xml:space="preserve">4 Enter His gates with </w:t>
-            </w:r>
-            <w:r>
-              <w:t>confession</w:t>
-            </w:r>
-            <w:r>
-              <w:rPr>
-                <w:rStyle w:val="FootnoteReference"/>
-              </w:rPr>
-              <w:footnoteReference w:id="3"/>
-            </w:r>
-            <w:r>
-              <w:t>,</w:t>
-            </w:r>
-          </w:p>
-          <w:p>
-            <w:pPr>
-              <w:pStyle w:val="EnglishHangNoCoptic"/>
-            </w:pPr>
-            <w:r>
-              <w:tab/>
-              <w:t xml:space="preserve">and His courts with </w:t>
-            </w:r>
-            <w:r>
-              <w:t>hymns</w:t>
-            </w:r>
-            <w:r>
-              <w:t>;</w:t>
-            </w:r>
-          </w:p>
-          <w:p>
-            <w:pPr>
-              <w:pStyle w:val="EnglishHangEndNoCoptic"/>
-            </w:pPr>
-            <w:r>
-              <w:tab/>
-            </w:r>
-            <w:r>
-              <w:t>confess</w:t>
-            </w:r>
-            <w:r>
-              <w:t xml:space="preserve"> Him</w:t>
-            </w:r>
-            <w:r>
-              <w:t>;</w:t>
-            </w:r>
-            <w:r>
-              <w:t xml:space="preserve"> </w:t>
-            </w:r>
-            <w:r>
-              <w:t>praise His N</w:t>
-            </w:r>
-            <w:r>
-              <w:t>ame.</w:t>
-            </w:r>
-          </w:p>
-          <w:p>
-            <w:pPr>
-              <w:pStyle w:val="EngIndEnd"/>
-            </w:pPr>
-          </w:p>
-        </w:tc>
-        <w:tc>
-          <w:tcPr>
-            <w:tcW w:w="388" w:type="pct"/>
-          </w:tcPr>
-          <w:p>
-            <w:proofErr w:type="gramStart"/>
-            <w:r>
-              <w:t>Enter into</w:t>
-            </w:r>
-            <w:proofErr w:type="gramEnd"/>
-            <w:r>
-              <w:t xml:space="preserve"> His </w:t>
-            </w:r>
-            <w:r>
-              <w:rPr>
-                <w:i/>
-              </w:rPr>
-              <w:t>gates</w:t>
-            </w:r>
-            <w:r>
-              <w:t xml:space="preserve"> with confession and into His </w:t>
-            </w:r>
-            <w:r>
-              <w:rPr>
-                <w:i/>
-              </w:rPr>
-              <w:t>courts</w:t>
-            </w:r>
-            <w:r>
-              <w:t xml:space="preserve"> with blessings. Confess Him and praise His Name,</w:t>
-            </w:r>
-          </w:p>
-        </w:tc>
-        <w:tc>
-          <w:tcPr>
-            <w:tcW w:w="388" w:type="pct"/>
-          </w:tcPr>
-          <w:p>
-            <w:proofErr w:type="gramStart"/>
-            <w:r>
-              <w:t>Enter into</w:t>
-            </w:r>
-            <w:proofErr w:type="gramEnd"/>
-            <w:r>
-              <w:t xml:space="preserve"> His gates with confession, and into His courts with blessings. Confess Him and praise His name,</w:t>
-            </w:r>
-          </w:p>
-        </w:tc>
-        <w:tc>
-          <w:tcPr>
-            <w:tcW w:w="529" w:type="pct"/>
-          </w:tcPr>
-          <w:p>
-            <w:r>
+              <w:t>and praise His Name,</w:t>
+            </w:r>
+          </w:p>
+        </w:tc>
+        <w:tc>
+          <w:tcPr>
+            <w:tcW w:w="556" w:type="pct"/>
+          </w:tcPr>
+          <w:p>
+            <w:r>
+              <w:lastRenderedPageBreak/>
+              <w:t xml:space="preserve">Enter into His gates with confession, and into His courts with blessings. Confess </w:t>
+            </w:r>
+            <w:r>
+              <w:lastRenderedPageBreak/>
+              <w:t>Him and praise His name,</w:t>
+            </w:r>
+          </w:p>
+        </w:tc>
+        <w:tc>
+          <w:tcPr>
+            <w:tcW w:w="556" w:type="pct"/>
+          </w:tcPr>
+          <w:p>
+            <w:r>
+              <w:lastRenderedPageBreak/>
               <w:t xml:space="preserve">Enter into His gates with confession, and into His courts with praise: confess to </w:t>
             </w:r>
-            <w:proofErr w:type="gramStart"/>
-            <w:r>
-              <w:t>Him, and</w:t>
-            </w:r>
-            <w:proofErr w:type="gramEnd"/>
-            <w:r>
-              <w:t xml:space="preserve"> bless His Name.</w:t>
-            </w:r>
-          </w:p>
-        </w:tc>
-        <w:tc>
-          <w:tcPr>
-            <w:tcW w:w="519" w:type="pct"/>
-          </w:tcPr>
-          <w:p/>
-        </w:tc>
-        <w:tc>
-          <w:tcPr>
-            <w:tcW w:w="525" w:type="pct"/>
-          </w:tcPr>
-          <w:p>
-            <w:r>
-              <w:t>Enter into His gates with thanksgiving, and into His courts with praise; be thankful unto Him, and praise His Name.</w:t>
-            </w:r>
-          </w:p>
-        </w:tc>
-        <w:tc>
-          <w:tcPr>
-            <w:tcW w:w="534" w:type="pct"/>
-          </w:tcPr>
-          <w:p>
-            <w:pPr>
-              <w:pStyle w:val="EngIndEnd"/>
-            </w:pPr>
-            <w:r>
-              <w:t>Enter into his gates with acknowledgment,</w:t>
-            </w:r>
-          </w:p>
-          <w:p>
-            <w:pPr>
-              <w:pStyle w:val="EngIndEnd"/>
-            </w:pPr>
-            <w:r>
-              <w:t>into his courts with hymns.</w:t>
-            </w:r>
-          </w:p>
-          <w:p>
-            <w:pPr>
-              <w:pStyle w:val="EngIndEnd"/>
-            </w:pPr>
-            <w:r>
-              <w:t>Acknowledge him; praise his name,</w:t>
-            </w:r>
-          </w:p>
-        </w:tc>
-        <w:tc>
-          <w:tcPr>
-            <w:tcW w:w="534" w:type="pct"/>
-          </w:tcPr>
-          <w:p>
-            <w:pPr>
-              <w:pStyle w:val="EngIndEnd"/>
-            </w:pPr>
-            <w:r>
-              <w:t>Enter into his gates with thanksgiving, and his courts with hymns; give thanks to him, praise his name.</w:t>
-            </w:r>
-          </w:p>
-        </w:tc>
-        <w:tc>
-          <w:tcPr>
-            <w:tcW w:w="533" w:type="pct"/>
+            <w:r>
+              <w:lastRenderedPageBreak/>
+              <w:t>Him, and bless His Name.</w:t>
+            </w:r>
+          </w:p>
+        </w:tc>
+        <w:tc>
+          <w:tcPr>
+            <w:tcW w:w="556" w:type="pct"/>
           </w:tcPr>
           <w:p>
             <w:pPr>
@@ -1152,6 +824,7 @@
                 <w:szCs w:val="24"/>
                 <w:shd w:val="clear" w:color="auto" w:fill="FFFFFF"/>
               </w:rPr>
+              <w:lastRenderedPageBreak/>
               <w:t>Enter into His gates with thanksgiving</w:t>
             </w:r>
           </w:p>
@@ -1179,9 +852,7 @@
             </w:r>
           </w:p>
           <w:p>
-            <w:pPr>
-              <w:spacing w:line="240" w:lineRule="auto"/>
-              <w:jc w:val="left"/>
+            <w:r>
               <w:rPr>
                 <w:rFonts w:ascii="Tahoma" w:eastAsia="Times New Roman" w:hAnsi="Tahoma" w:cs="Tahoma"/>
                 <w:color w:val="2E1308"/>
@@ -1189,8 +860,126 @@
                 <w:szCs w:val="24"/>
                 <w:shd w:val="clear" w:color="auto" w:fill="FFFFFF"/>
               </w:rPr>
-            </w:pPr>
-            <w:r>
+              <w:lastRenderedPageBreak/>
+              <w:t>Give thanks to Him; praise His name;</w:t>
+            </w:r>
+          </w:p>
+        </w:tc>
+        <w:tc>
+          <w:tcPr>
+            <w:tcW w:w="556" w:type="pct"/>
+          </w:tcPr>
+          <w:p>
+            <w:r>
+              <w:lastRenderedPageBreak/>
+              <w:t xml:space="preserve">Enter into His gates with thanksgiving, and His courts with praise; give thanks to </w:t>
+            </w:r>
+            <w:r>
+              <w:lastRenderedPageBreak/>
+              <w:t>Him, praise His name.</w:t>
+            </w:r>
+          </w:p>
+        </w:tc>
+        <w:tc>
+          <w:tcPr>
+            <w:tcW w:w="556" w:type="pct"/>
+          </w:tcPr>
+          <w:p>
+            <w:r>
+              <w:lastRenderedPageBreak/>
+              <w:t xml:space="preserve">Enter into His gates with thanksgiving, and into His courts with praise; be thankful </w:t>
+            </w:r>
+            <w:r>
+              <w:lastRenderedPageBreak/>
+              <w:t>unto Him, and praise His Name.</w:t>
+            </w:r>
+          </w:p>
+        </w:tc>
+        <w:tc>
+          <w:tcPr>
+            <w:tcW w:w="556" w:type="pct"/>
+          </w:tcPr>
+          <w:p>
+            <w:pPr>
+              <w:pStyle w:val="EngIndEnd"/>
+            </w:pPr>
+            <w:r>
+              <w:lastRenderedPageBreak/>
+              <w:t>Enter into his gates with acknowledgment,</w:t>
+            </w:r>
+          </w:p>
+          <w:p>
+            <w:pPr>
+              <w:pStyle w:val="EngIndEnd"/>
+            </w:pPr>
+            <w:r>
+              <w:lastRenderedPageBreak/>
+              <w:t>into his courts with hymns.</w:t>
+            </w:r>
+          </w:p>
+          <w:p>
+            <w:pPr>
+              <w:pStyle w:val="EngIndEnd"/>
+            </w:pPr>
+            <w:r>
+              <w:t>Acknowledge him; praise his name,</w:t>
+            </w:r>
+          </w:p>
+        </w:tc>
+        <w:tc>
+          <w:tcPr>
+            <w:tcW w:w="556" w:type="pct"/>
+          </w:tcPr>
+          <w:p>
+            <w:pPr>
+              <w:pStyle w:val="EngIndEnd"/>
+            </w:pPr>
+            <w:r>
+              <w:lastRenderedPageBreak/>
+              <w:t xml:space="preserve">Enter into his gates with thanksgiving, and his courts with hymns; give thanks to </w:t>
+            </w:r>
+            <w:r>
+              <w:lastRenderedPageBreak/>
+              <w:t>him, praise his name.</w:t>
+            </w:r>
+          </w:p>
+        </w:tc>
+        <w:tc>
+          <w:tcPr>
+            <w:tcW w:w="556" w:type="pct"/>
+          </w:tcPr>
+          <w:p>
+            <w:pPr>
+              <w:pStyle w:val="EnglishHangNoCoptic"/>
+            </w:pPr>
+            <w:r>
+              <w:lastRenderedPageBreak/>
+              <w:t>4 Enter His gates with thanksgiving</w:t>
+            </w:r>
+          </w:p>
+          <w:p>
+            <w:pPr>
+              <w:pStyle w:val="EnglishHangNoCoptic"/>
+            </w:pPr>
+            <w:r>
+              <w:tab/>
+              <w:t>and His courts with songs;</w:t>
+            </w:r>
+          </w:p>
+          <w:p>
+            <w:pPr>
+              <w:pStyle w:val="EnglishHangEndNoCoptic"/>
+            </w:pPr>
+            <w:r>
+              <w:lastRenderedPageBreak/>
+              <w:tab/>
+              <w:t>give thanks to Him and praise His name.</w:t>
+            </w:r>
+          </w:p>
+          <w:p>
+            <w:pPr>
+              <w:spacing w:line="240" w:lineRule="auto"/>
+              <w:jc w:val="left"/>
               <w:rPr>
                 <w:rFonts w:ascii="Tahoma" w:eastAsia="Times New Roman" w:hAnsi="Tahoma" w:cs="Tahoma"/>
                 <w:color w:val="2E1308"/>
@@ -1198,84 +987,18 @@
                 <w:szCs w:val="24"/>
                 <w:shd w:val="clear" w:color="auto" w:fill="FFFFFF"/>
               </w:rPr>
-              <w:t>Give thanks to Him; praise His name;</w:t>
-            </w:r>
+            </w:pPr>
           </w:p>
         </w:tc>
       </w:tr>
       <w:tr>
         <w:tc>
           <w:tcPr>
-            <w:tcW w:w="532" w:type="pct"/>
-          </w:tcPr>
-          <w:p>
-            <w:pPr>
-              <w:pStyle w:val="EnglishHangNoCoptic"/>
-            </w:pPr>
-            <w:r>
-              <w:t>5 For the Lord is good, His mercy is eternal;</w:t>
-            </w:r>
-          </w:p>
-          <w:p>
-            <w:pPr>
-              <w:pStyle w:val="EnglishHangEndNoCoptic"/>
-            </w:pPr>
-            <w:r>
-              <w:tab/>
-              <w:t>and His truth continues from generation to generation.</w:t>
-            </w:r>
-          </w:p>
-          <w:p>
-            <w:pPr>
-              <w:pStyle w:val="CoptIndEnd"/>
-            </w:pPr>
-          </w:p>
-        </w:tc>
-        <w:tc>
-          <w:tcPr>
-            <w:tcW w:w="518" w:type="pct"/>
-          </w:tcPr>
-          <w:p>
-            <w:pPr>
-              <w:pStyle w:val="EnglishHangNoCoptic"/>
-            </w:pPr>
-            <w:r>
-              <w:t>5 For the Lord is good;</w:t>
-            </w:r>
-            <w:r>
-              <w:t xml:space="preserve"> His mercy </w:t>
-            </w:r>
-            <w:r>
-              <w:t>endures forever,</w:t>
-            </w:r>
-          </w:p>
-          <w:p>
-            <w:pPr>
-              <w:pStyle w:val="EnglishHangEndNoCoptic"/>
-            </w:pPr>
-            <w:r>
-              <w:tab/>
-              <w:t xml:space="preserve">and His truth </w:t>
-            </w:r>
-            <w:r>
-              <w:t>is</w:t>
-            </w:r>
-            <w:r>
-              <w:t xml:space="preserve"> from generation to generation.</w:t>
-            </w:r>
-          </w:p>
-          <w:p>
-            <w:pPr>
-              <w:pStyle w:val="EngIndEnd"/>
-            </w:pPr>
-          </w:p>
-        </w:tc>
-        <w:tc>
-          <w:tcPr>
-            <w:tcW w:w="388" w:type="pct"/>
-          </w:tcPr>
-          <w:p>
-            <w:r>
+            <w:tcW w:w="556" w:type="pct"/>
+          </w:tcPr>
+          <w:p>
+            <w:r>
+              <w:lastRenderedPageBreak/>
               <w:t xml:space="preserve">For </w:t>
             </w:r>
             <w:r>
@@ -1291,7 +1014,7 @@
         </w:tc>
         <w:tc>
           <w:tcPr>
-            <w:tcW w:w="388" w:type="pct"/>
+            <w:tcW w:w="556" w:type="pct"/>
           </w:tcPr>
           <w:p>
             <w:r>
@@ -1303,13 +1026,11 @@
               </w:rPr>
               <w:t>Alleluia.</w:t>
             </w:r>
-            <w:bookmarkStart w:id="0" w:name="_GoBack"/>
-            <w:bookmarkEnd w:id="0"/>
-          </w:p>
-        </w:tc>
-        <w:tc>
-          <w:tcPr>
-            <w:tcW w:w="529" w:type="pct"/>
+          </w:p>
+        </w:tc>
+        <w:tc>
+          <w:tcPr>
+            <w:tcW w:w="556" w:type="pct"/>
           </w:tcPr>
           <w:p>
             <w:r>
@@ -1319,82 +1040,7 @@
         </w:tc>
         <w:tc>
           <w:tcPr>
-            <w:tcW w:w="519" w:type="pct"/>
-          </w:tcPr>
-          <w:p/>
-        </w:tc>
-        <w:tc>
-          <w:tcPr>
-            <w:tcW w:w="525" w:type="pct"/>
-          </w:tcPr>
-          <w:p>
-            <w:r>
-              <w:t>For the Lord is gracious; His mercy is everlasting, and His truth even from generation to generation.</w:t>
-            </w:r>
-          </w:p>
-        </w:tc>
-        <w:tc>
-          <w:tcPr>
-            <w:tcW w:w="534" w:type="pct"/>
-          </w:tcPr>
-          <w:p>
-            <w:pPr>
-              <w:pStyle w:val="EngIndEnd"/>
-            </w:pPr>
-            <w:r>
-              <w:t>because the Lord is kind;</w:t>
-            </w:r>
-          </w:p>
-          <w:p>
-            <w:pPr>
-              <w:pStyle w:val="EngIndEnd"/>
-            </w:pPr>
-            <w:r>
-              <w:t>his mercy endures forever,</w:t>
-            </w:r>
-          </w:p>
-          <w:p>
-            <w:pPr>
-              <w:pStyle w:val="EngIndEnd"/>
-            </w:pPr>
-            <w:r>
-              <w:t>and to generation and generation is his truth.</w:t>
-            </w:r>
-          </w:p>
-        </w:tc>
-        <w:tc>
-          <w:tcPr>
-            <w:tcW w:w="534" w:type="pct"/>
-          </w:tcPr>
-          <w:p>
-            <w:pPr>
-              <w:pStyle w:val="EngIndEnd"/>
-            </w:pPr>
-            <w:r>
-              <w:t xml:space="preserve">For the Lord is good, his mercy is </w:t>
-            </w:r>
-            <w:proofErr w:type="spellStart"/>
-            <w:r>
-              <w:t>for ever</w:t>
-            </w:r>
-            <w:proofErr w:type="spellEnd"/>
-            <w:r>
-              <w:t xml:space="preserve">; and his truth </w:t>
-            </w:r>
-            <w:r>
-              <w:rPr>
-                <w:i/>
-              </w:rPr>
-              <w:t>endures</w:t>
-            </w:r>
-            <w:r>
-              <w:t xml:space="preserve"> to generation and generation.</w:t>
-            </w:r>
-          </w:p>
-        </w:tc>
-        <w:tc>
-          <w:tcPr>
-            <w:tcW w:w="533" w:type="pct"/>
+            <w:tcW w:w="556" w:type="pct"/>
           </w:tcPr>
           <w:p>
             <w:pPr>
@@ -1420,9 +1066,7 @@
             </w:r>
           </w:p>
           <w:p>
-            <w:pPr>
-              <w:spacing w:line="240" w:lineRule="auto"/>
-              <w:jc w:val="left"/>
+            <w:r>
               <w:rPr>
                 <w:rFonts w:ascii="Tahoma" w:eastAsia="Times New Roman" w:hAnsi="Tahoma" w:cs="Tahoma"/>
                 <w:color w:val="2E1308"/>
@@ -1430,8 +1074,108 @@
                 <w:szCs w:val="24"/>
                 <w:shd w:val="clear" w:color="auto" w:fill="FFFFFF"/>
               </w:rPr>
-            </w:pPr>
-            <w:r>
+              <w:t>And His truth is from generation to generation.</w:t>
+            </w:r>
+          </w:p>
+        </w:tc>
+        <w:tc>
+          <w:tcPr>
+            <w:tcW w:w="556" w:type="pct"/>
+          </w:tcPr>
+          <w:p>
+            <w:r>
+              <w:t>For the Lord is good, His mercy is forever; and His truth is from generation to generation. Alleluia.</w:t>
+            </w:r>
+            <w:bookmarkStart w:id="0" w:name="_GoBack"/>
+            <w:bookmarkEnd w:id="0"/>
+          </w:p>
+        </w:tc>
+        <w:tc>
+          <w:tcPr>
+            <w:tcW w:w="556" w:type="pct"/>
+          </w:tcPr>
+          <w:p>
+            <w:r>
+              <w:t>For the Lord is gracious; His mercy is everlasting, and His truth even from generation to generation.</w:t>
+            </w:r>
+          </w:p>
+        </w:tc>
+        <w:tc>
+          <w:tcPr>
+            <w:tcW w:w="556" w:type="pct"/>
+          </w:tcPr>
+          <w:p>
+            <w:pPr>
+              <w:pStyle w:val="EngIndEnd"/>
+            </w:pPr>
+            <w:r>
+              <w:t>because the Lord is kind;</w:t>
+            </w:r>
+          </w:p>
+          <w:p>
+            <w:pPr>
+              <w:pStyle w:val="EngIndEnd"/>
+            </w:pPr>
+            <w:r>
+              <w:t>his mercy endures forever,</w:t>
+            </w:r>
+          </w:p>
+          <w:p>
+            <w:pPr>
+              <w:pStyle w:val="EngIndEnd"/>
+            </w:pPr>
+            <w:r>
+              <w:t>and to generation and generation is his truth.</w:t>
+            </w:r>
+          </w:p>
+        </w:tc>
+        <w:tc>
+          <w:tcPr>
+            <w:tcW w:w="556" w:type="pct"/>
+          </w:tcPr>
+          <w:p>
+            <w:pPr>
+              <w:pStyle w:val="EngIndEnd"/>
+            </w:pPr>
+            <w:r>
+              <w:t xml:space="preserve">For the Lord is good, his mercy is for ever; and his truth </w:t>
+            </w:r>
+            <w:r>
+              <w:rPr>
+                <w:i/>
+              </w:rPr>
+              <w:t>endures</w:t>
+            </w:r>
+            <w:r>
+              <w:t xml:space="preserve"> to generation and generation.</w:t>
+            </w:r>
+          </w:p>
+        </w:tc>
+        <w:tc>
+          <w:tcPr>
+            <w:tcW w:w="556" w:type="pct"/>
+          </w:tcPr>
+          <w:p>
+            <w:pPr>
+              <w:pStyle w:val="EnglishHangNoCoptic"/>
+            </w:pPr>
+            <w:r>
+              <w:t>5 For the Lord is good, His mercy is eternal;</w:t>
+            </w:r>
+          </w:p>
+          <w:p>
+            <w:pPr>
+              <w:pStyle w:val="EnglishHangEndNoCoptic"/>
+            </w:pPr>
+            <w:r>
+              <w:tab/>
+              <w:t>and His truth continues from generation to generation.</w:t>
+            </w:r>
+          </w:p>
+          <w:p>
+            <w:pPr>
+              <w:spacing w:line="240" w:lineRule="auto"/>
+              <w:jc w:val="left"/>
               <w:rPr>
                 <w:rFonts w:ascii="Tahoma" w:eastAsia="Times New Roman" w:hAnsi="Tahoma" w:cs="Tahoma"/>
                 <w:color w:val="2E1308"/>
@@ -1439,8 +1183,7 @@
                 <w:szCs w:val="24"/>
                 <w:shd w:val="clear" w:color="auto" w:fill="FFFFFF"/>
               </w:rPr>
-              <w:t>And His truth is from generation to generation.</w:t>
-            </w:r>
+            </w:pPr>
           </w:p>
         </w:tc>
       </w:tr>
@@ -1462,7 +1205,7 @@
 </file>
 
 <file path=word/endnotes.xml><?xml version="1.0" encoding="utf-8"?>
-<w:endnotes xmlns:wpc="http://schemas.microsoft.com/office/word/2010/wordprocessingCanvas" xmlns:cx="http://schemas.microsoft.com/office/drawing/2014/chartex" xmlns:cx1="http://schemas.microsoft.com/office/drawing/2015/9/8/chartex" xmlns:cx2="http://schemas.microsoft.com/office/drawing/2015/10/21/chartex" xmlns:cx3="http://schemas.microsoft.com/office/drawing/2016/5/9/chartex" xmlns:cx4="http://schemas.microsoft.com/office/drawing/2016/5/10/chartex" xmlns:cx5="http://schemas.microsoft.com/office/drawing/2016/5/11/chartex" xmlns:cx6="http://schemas.microsoft.com/office/drawing/2016/5/12/chartex" xmlns:cx7="http://schemas.microsoft.com/office/drawing/2016/5/13/chartex" xmlns:cx8="http://schemas.microsoft.com/office/drawing/2016/5/14/chartex" xmlns:mc="http://schemas.openxmlformats.org/markup-compatibility/2006" xmlns:aink="http://schemas.microsoft.com/office/drawing/2016/ink" xmlns:am3d="http://schemas.microsoft.com/office/drawing/2017/model3d" xmlns:o="urn:schemas-microsoft-com:office:office" xmlns:r="http://schemas.openxmlformats.org/officeDocument/2006/relationships" xmlns:m="http://schemas.openxmlformats.org/officeDocument/2006/math" xmlns:v="urn:schemas-microsoft-com:vml" xmlns:wp14="http://schemas.microsoft.com/office/word/2010/wordprocessingDrawing" xmlns:wp="http://schemas.openxmlformats.org/drawingml/2006/wordprocessingDrawing" xmlns:w10="urn:schemas-microsoft-com:office:word" xmlns:w="http://schemas.openxmlformats.org/wordprocessingml/2006/main" xmlns:w14="http://schemas.microsoft.com/office/word/2010/wordml" xmlns:w15="http://schemas.microsoft.com/office/word/2012/wordml" xmlns:w16cid="http://schemas.microsoft.com/office/word/2016/wordml/cid" xmlns:w16se="http://schemas.microsoft.com/office/word/2015/wordml/symex" xmlns:wpg="http://schemas.microsoft.com/office/word/2010/wordprocessingGroup" xmlns:wpi="http://schemas.microsoft.com/office/word/2010/wordprocessingInk" xmlns:wne="http://schemas.microsoft.com/office/word/2006/wordml" xmlns:wps="http://schemas.microsoft.com/office/word/2010/wordprocessingShape" mc:Ignorable="w14 w15 w16se w16cid wp14">
+<w:endnotes xmlns:wpc="http://schemas.microsoft.com/office/word/2010/wordprocessingCanvas" xmlns:cx="http://schemas.microsoft.com/office/drawing/2014/chartex" xmlns:cx1="http://schemas.microsoft.com/office/drawing/2015/9/8/chartex" xmlns:mc="http://schemas.openxmlformats.org/markup-compatibility/2006" xmlns:o="urn:schemas-microsoft-com:office:office" xmlns:r="http://schemas.openxmlformats.org/officeDocument/2006/relationships" xmlns:m="http://schemas.openxmlformats.org/officeDocument/2006/math" xmlns:v="urn:schemas-microsoft-com:vml" xmlns:wp14="http://schemas.microsoft.com/office/word/2010/wordprocessingDrawing" xmlns:wp="http://schemas.openxmlformats.org/drawingml/2006/wordprocessingDrawing" xmlns:w10="urn:schemas-microsoft-com:office:word" xmlns:w="http://schemas.openxmlformats.org/wordprocessingml/2006/main" xmlns:w14="http://schemas.microsoft.com/office/word/2010/wordml" xmlns:w15="http://schemas.microsoft.com/office/word/2012/wordml" xmlns:w16se="http://schemas.microsoft.com/office/word/2015/wordml/symex" xmlns:wpg="http://schemas.microsoft.com/office/word/2010/wordprocessingGroup" xmlns:wpi="http://schemas.microsoft.com/office/word/2010/wordprocessingInk" xmlns:wne="http://schemas.microsoft.com/office/word/2006/wordml" xmlns:wps="http://schemas.microsoft.com/office/word/2010/wordprocessingShape" mc:Ignorable="w14 w15 w16se wp14">
   <w:endnote w:type="separator" w:id="-1">
     <w:p>
       <w:pPr>
@@ -1487,7 +1230,7 @@
 </file>
 
 <file path=word/footnotes.xml><?xml version="1.0" encoding="utf-8"?>
-<w:footnotes xmlns:wpc="http://schemas.microsoft.com/office/word/2010/wordprocessingCanvas" xmlns:cx="http://schemas.microsoft.com/office/drawing/2014/chartex" xmlns:cx1="http://schemas.microsoft.com/office/drawing/2015/9/8/chartex" xmlns:cx2="http://schemas.microsoft.com/office/drawing/2015/10/21/chartex" xmlns:cx3="http://schemas.microsoft.com/office/drawing/2016/5/9/chartex" xmlns:cx4="http://schemas.microsoft.com/office/drawing/2016/5/10/chartex" xmlns:cx5="http://schemas.microsoft.com/office/drawing/2016/5/11/chartex" xmlns:cx6="http://schemas.microsoft.com/office/drawing/2016/5/12/chartex" xmlns:cx7="http://schemas.microsoft.com/office/drawing/2016/5/13/chartex" xmlns:cx8="http://schemas.microsoft.com/office/drawing/2016/5/14/chartex" xmlns:mc="http://schemas.openxmlformats.org/markup-compatibility/2006" xmlns:aink="http://schemas.microsoft.com/office/drawing/2016/ink" xmlns:am3d="http://schemas.microsoft.com/office/drawing/2017/model3d" xmlns:o="urn:schemas-microsoft-com:office:office" xmlns:r="http://schemas.openxmlformats.org/officeDocument/2006/relationships" xmlns:m="http://schemas.openxmlformats.org/officeDocument/2006/math" xmlns:v="urn:schemas-microsoft-com:vml" xmlns:wp14="http://schemas.microsoft.com/office/word/2010/wordprocessingDrawing" xmlns:wp="http://schemas.openxmlformats.org/drawingml/2006/wordprocessingDrawing" xmlns:w10="urn:schemas-microsoft-com:office:word" xmlns:w="http://schemas.openxmlformats.org/wordprocessingml/2006/main" xmlns:w14="http://schemas.microsoft.com/office/word/2010/wordml" xmlns:w15="http://schemas.microsoft.com/office/word/2012/wordml" xmlns:w16cid="http://schemas.microsoft.com/office/word/2016/wordml/cid" xmlns:w16se="http://schemas.microsoft.com/office/word/2015/wordml/symex" xmlns:wpg="http://schemas.microsoft.com/office/word/2010/wordprocessingGroup" xmlns:wpi="http://schemas.microsoft.com/office/word/2010/wordprocessingInk" xmlns:wne="http://schemas.microsoft.com/office/word/2006/wordml" xmlns:wps="http://schemas.microsoft.com/office/word/2010/wordprocessingShape" mc:Ignorable="w14 w15 w16se w16cid wp14">
+<w:footnotes xmlns:wpc="http://schemas.microsoft.com/office/word/2010/wordprocessingCanvas" xmlns:cx="http://schemas.microsoft.com/office/drawing/2014/chartex" xmlns:cx1="http://schemas.microsoft.com/office/drawing/2015/9/8/chartex" xmlns:mc="http://schemas.openxmlformats.org/markup-compatibility/2006" xmlns:o="urn:schemas-microsoft-com:office:office" xmlns:r="http://schemas.openxmlformats.org/officeDocument/2006/relationships" xmlns:m="http://schemas.openxmlformats.org/officeDocument/2006/math" xmlns:v="urn:schemas-microsoft-com:vml" xmlns:wp14="http://schemas.microsoft.com/office/word/2010/wordprocessingDrawing" xmlns:wp="http://schemas.openxmlformats.org/drawingml/2006/wordprocessingDrawing" xmlns:w10="urn:schemas-microsoft-com:office:word" xmlns:w="http://schemas.openxmlformats.org/wordprocessingml/2006/main" xmlns:w14="http://schemas.microsoft.com/office/word/2010/wordml" xmlns:w15="http://schemas.microsoft.com/office/word/2012/wordml" xmlns:w16se="http://schemas.microsoft.com/office/word/2015/wordml/symex" xmlns:wpg="http://schemas.microsoft.com/office/word/2010/wordprocessingGroup" xmlns:wpi="http://schemas.microsoft.com/office/word/2010/wordprocessingInk" xmlns:wne="http://schemas.microsoft.com/office/word/2006/wordml" xmlns:wps="http://schemas.microsoft.com/office/word/2010/wordprocessingShape" mc:Ignorable="w14 w15 w16se wp14">
   <w:footnote w:type="separator" w:id="-1">
     <w:p>
       <w:pPr>
@@ -1508,59 +1251,11 @@
       </w:r>
     </w:p>
   </w:footnote>
-  <w:footnote w:id="1">
-    <w:p>
-      <w:pPr>
-        <w:pStyle w:val="footnote"/>
-      </w:pPr>
-      <w:r>
-        <w:rPr>
-          <w:rStyle w:val="FootnoteReference"/>
-        </w:rPr>
-        <w:footnoteRef/>
-      </w:r>
-      <w:r>
-        <w:t xml:space="preserve"> [JS] as in “acknowledging”, or “thankfully confessing Him with praise”, not “confessing sins”</w:t>
-      </w:r>
-    </w:p>
-  </w:footnote>
-  <w:footnote w:id="2">
-    <w:p>
-      <w:pPr>
-        <w:pStyle w:val="footnote"/>
-      </w:pPr>
-      <w:r>
-        <w:rPr>
-          <w:rStyle w:val="FootnoteReference"/>
-        </w:rPr>
-        <w:footnoteRef/>
-      </w:r>
-      <w:r>
-        <w:t xml:space="preserve"> [JS] or, “and not we Him”</w:t>
-      </w:r>
-    </w:p>
-  </w:footnote>
-  <w:footnote w:id="3">
-    <w:p>
-      <w:pPr>
-        <w:pStyle w:val="footnote"/>
-      </w:pPr>
-      <w:r>
-        <w:rPr>
-          <w:rStyle w:val="FootnoteReference"/>
-        </w:rPr>
-        <w:footnoteRef/>
-      </w:r>
-      <w:r>
-        <w:t xml:space="preserve"> [JS] not confession of sins, but confessing Him, with thanksgiving and praise.</w:t>
-      </w:r>
-    </w:p>
-  </w:footnote>
 </w:footnotes>
 </file>
 
 <file path=word/styles.xml><?xml version="1.0" encoding="utf-8"?>
-<w:styles xmlns:mc="http://schemas.openxmlformats.org/markup-compatibility/2006" xmlns:r="http://schemas.openxmlformats.org/officeDocument/2006/relationships" xmlns:w="http://schemas.openxmlformats.org/wordprocessingml/2006/main" xmlns:w14="http://schemas.microsoft.com/office/word/2010/wordml" xmlns:w15="http://schemas.microsoft.com/office/word/2012/wordml" xmlns:w16cid="http://schemas.microsoft.com/office/word/2016/wordml/cid" xmlns:w16se="http://schemas.microsoft.com/office/word/2015/wordml/symex" mc:Ignorable="w14 w15 w16se w16cid">
+<w:styles xmlns:mc="http://schemas.openxmlformats.org/markup-compatibility/2006" xmlns:r="http://schemas.openxmlformats.org/officeDocument/2006/relationships" xmlns:w="http://schemas.openxmlformats.org/wordprocessingml/2006/main" xmlns:w14="http://schemas.microsoft.com/office/word/2010/wordml" xmlns:w15="http://schemas.microsoft.com/office/word/2012/wordml" xmlns:w16se="http://schemas.microsoft.com/office/word/2015/wordml/symex" mc:Ignorable="w14 w15 w16se">
   <w:docDefaults>
     <w:rPrDefault>
       <w:rPr>
@@ -1576,7 +1271,7 @@
       </w:pPr>
     </w:pPrDefault>
   </w:docDefaults>
-  <w:latentStyles w:defLockedState="0" w:defUIPriority="99" w:defSemiHidden="0" w:defUnhideWhenUsed="0" w:defQFormat="0" w:count="375">
+  <w:latentStyles w:defLockedState="0" w:defUIPriority="99" w:defSemiHidden="0" w:defUnhideWhenUsed="0" w:defQFormat="0" w:count="371">
     <w:lsdException w:name="Normal" w:uiPriority="0" w:qFormat="1"/>
     <w:lsdException w:name="heading 1" w:uiPriority="9" w:qFormat="1"/>
     <w:lsdException w:name="heading 2" w:semiHidden="1" w:uiPriority="9" w:unhideWhenUsed="1" w:qFormat="1"/>
@@ -1731,7 +1426,7 @@
     <w:lsdException w:name="Table Web 2" w:semiHidden="1" w:unhideWhenUsed="1"/>
     <w:lsdException w:name="Table Web 3" w:semiHidden="1" w:unhideWhenUsed="1"/>
     <w:lsdException w:name="Balloon Text" w:semiHidden="1" w:unhideWhenUsed="1"/>
-    <w:lsdException w:name="Table Grid" w:semiHidden="1" w:uiPriority="59" w:unhideWhenUsed="1"/>
+    <w:lsdException w:name="Table Grid" w:uiPriority="59"/>
     <w:lsdException w:name="Table Theme" w:semiHidden="1" w:unhideWhenUsed="1"/>
     <w:lsdException w:name="Placeholder Text" w:semiHidden="1"/>
     <w:lsdException w:name="No Spacing" w:uiPriority="1" w:qFormat="1"/>
@@ -1948,10 +1643,6 @@
     <w:lsdException w:name="List Table 5 Dark Accent 6" w:uiPriority="50"/>
     <w:lsdException w:name="List Table 6 Colorful Accent 6" w:uiPriority="51"/>
     <w:lsdException w:name="List Table 7 Colorful Accent 6" w:uiPriority="52"/>
-    <w:lsdException w:name="Mention" w:semiHidden="1" w:unhideWhenUsed="1"/>
-    <w:lsdException w:name="Smart Hyperlink" w:semiHidden="1" w:unhideWhenUsed="1"/>
-    <w:lsdException w:name="Hashtag" w:semiHidden="1" w:unhideWhenUsed="1"/>
-    <w:lsdException w:name="Unresolved Mention" w:semiHidden="1" w:unhideWhenUsed="1"/>
   </w:latentStyles>
   <w:style w:type="paragraph" w:default="1" w:styleId="Normal">
     <w:name w:val="Normal"/>
@@ -2926,7 +2617,7 @@
 </file>
 
 <file path=customXml/itemProps1.xml><?xml version="1.0" encoding="utf-8"?>
-<ds:datastoreItem xmlns:ds="http://schemas.openxmlformats.org/officeDocument/2006/customXml" ds:itemID="{E312546E-9B2E-4FE1-9676-488B82D860C3}">
+<ds:datastoreItem xmlns:ds="http://schemas.openxmlformats.org/officeDocument/2006/customXml" ds:itemID="{41BD945F-40DD-4CEC-B85D-66AC0AF7F75C}">
   <ds:schemaRefs>
     <ds:schemaRef ds:uri="http://schemas.openxmlformats.org/officeDocument/2006/bibliography"/>
   </ds:schemaRefs>

</xml_diff>